<commit_message>
update and add new files
</commit_message>
<xml_diff>
--- a/src/com/fagyapong/cmpp269/assignment3/documentations/Generating Cell Phone Bills.docx
+++ b/src/com/fagyapong/cmpp269/assignment3/documentations/Generating Cell Phone Bills.docx
@@ -22,6 +22,23 @@
       </w:r>
       <w:r>
         <w:br/>
+        <w:t>Due Monday Nov 24</w:t>
+      </w:r>
+      <w:r>
+        <w:br/>
+      </w:r>
+    </w:p>
+    <w:p>
+      <w:pPr>
+        <w:rPr>
+          <w:b/>
+        </w:rPr>
+      </w:pPr>
+      <w:r>
+        <w:rPr>
+          <w:b/>
+        </w:rPr>
+        <w:t>Check D2L under the News section for a video overview of this assignment.</w:t>
       </w:r>
     </w:p>
     <w:p>
@@ -126,12 +143,7 @@
       </w:r>
       <w:proofErr w:type="gramEnd"/>
       <w:r>
-        <w:t xml:space="preserve"> a simple company tha</w:t>
-      </w:r>
-      <w:bookmarkStart w:id="0" w:name="_GoBack"/>
-      <w:bookmarkEnd w:id="0"/>
-      <w:r>
-        <w:t>t is starting with a single cell phone plan:</w:t>
+        <w:t xml:space="preserve"> a simple company that is starting with a single cell phone plan:</w:t>
       </w:r>
     </w:p>
     <w:p>
@@ -607,32 +619,10 @@
         <w:t>&lt;Usage Code&gt;&lt;tab&gt;&lt;date of call&gt;</w:t>
       </w:r>
       <w:r>
-        <w:t>&lt;tab&gt;</w:t>
-      </w:r>
-      <w:r>
-        <w:t>&lt;day of week of call</w:t>
-      </w:r>
-      <w:r>
-        <w:t>*1</w:t>
-      </w:r>
-      <w:r>
-        <w:t>&gt;</w:t>
-      </w:r>
-    </w:p>
-    <w:p>
-      <w:pPr>
-        <w:spacing w:after="0" w:line="240" w:lineRule="auto"/>
-      </w:pPr>
-      <w:r>
         <w:t>&lt;</w:t>
       </w:r>
-      <w:proofErr w:type="gramStart"/>
-      <w:r>
-        <w:t>tab</w:t>
-      </w:r>
-      <w:proofErr w:type="gramEnd"/>
-      <w:r>
-        <w:t>&gt;&lt;</w:t>
+      <w:r>
+        <w:t>tab&gt;&lt;</w:t>
       </w:r>
       <w:r>
         <w:t xml:space="preserve">hour </w:t>
@@ -3185,15 +3175,7 @@
           <w:sz w:val="20"/>
           <w:szCs w:val="20"/>
         </w:rPr>
-        <w:t>403-220-4918</w:t>
-      </w:r>
-      <w:r>
-        <w:rPr>
-          <w:rFonts w:ascii="Courier New" w:hAnsi="Courier New" w:cs="Courier New"/>
-          <w:sz w:val="20"/>
-          <w:szCs w:val="20"/>
-        </w:rPr>
-        <w:t>-08</w:t>
+        <w:t>403-220-4918-08</w:t>
       </w:r>
     </w:p>
     <w:p>
@@ -3355,15 +3337,6 @@
           <w:szCs w:val="20"/>
         </w:rPr>
         <w:tab/>
-        <w:t>F</w:t>
-      </w:r>
-      <w:r>
-        <w:rPr>
-          <w:rFonts w:ascii="Courier New" w:hAnsi="Courier New" w:cs="Courier New"/>
-          <w:sz w:val="20"/>
-          <w:szCs w:val="20"/>
-        </w:rPr>
-        <w:tab/>
         <w:t>11</w:t>
       </w:r>
       <w:r>
@@ -3418,15 +3391,6 @@
           <w:szCs w:val="20"/>
         </w:rPr>
         <w:tab/>
-        <w:t>F</w:t>
-      </w:r>
-      <w:r>
-        <w:rPr>
-          <w:rFonts w:ascii="Courier New" w:hAnsi="Courier New" w:cs="Courier New"/>
-          <w:sz w:val="20"/>
-          <w:szCs w:val="20"/>
-        </w:rPr>
-        <w:tab/>
         <w:t>12</w:t>
       </w:r>
       <w:r>
@@ -3481,15 +3445,6 @@
           <w:szCs w:val="20"/>
         </w:rPr>
         <w:tab/>
-        <w:t>S</w:t>
-      </w:r>
-      <w:r>
-        <w:rPr>
-          <w:rFonts w:ascii="Courier New" w:hAnsi="Courier New" w:cs="Courier New"/>
-          <w:sz w:val="20"/>
-          <w:szCs w:val="20"/>
-        </w:rPr>
-        <w:tab/>
         <w:t>11</w:t>
       </w:r>
       <w:r>
@@ -3544,15 +3499,6 @@
           <w:szCs w:val="20"/>
         </w:rPr>
         <w:tab/>
-        <w:t>S</w:t>
-      </w:r>
-      <w:r>
-        <w:rPr>
-          <w:rFonts w:ascii="Courier New" w:hAnsi="Courier New" w:cs="Courier New"/>
-          <w:sz w:val="20"/>
-          <w:szCs w:val="20"/>
-        </w:rPr>
-        <w:tab/>
         <w:t>11</w:t>
       </w:r>
       <w:r>
@@ -3598,15 +3544,6 @@
           <w:szCs w:val="20"/>
         </w:rPr>
         <w:tab/>
-        <w:t>S</w:t>
-      </w:r>
-      <w:r>
-        <w:rPr>
-          <w:rFonts w:ascii="Courier New" w:hAnsi="Courier New" w:cs="Courier New"/>
-          <w:sz w:val="20"/>
-          <w:szCs w:val="20"/>
-        </w:rPr>
-        <w:tab/>
         <w:t>11</w:t>
       </w:r>
       <w:r>
@@ -3652,15 +3589,6 @@
           <w:szCs w:val="20"/>
         </w:rPr>
         <w:tab/>
-        <w:t>M</w:t>
-      </w:r>
-      <w:r>
-        <w:rPr>
-          <w:rFonts w:ascii="Courier New" w:hAnsi="Courier New" w:cs="Courier New"/>
-          <w:sz w:val="20"/>
-          <w:szCs w:val="20"/>
-        </w:rPr>
-        <w:tab/>
         <w:t>11</w:t>
       </w:r>
       <w:r>
@@ -3715,15 +3643,6 @@
           <w:szCs w:val="20"/>
         </w:rPr>
         <w:tab/>
-        <w:t>W</w:t>
-      </w:r>
-      <w:r>
-        <w:rPr>
-          <w:rFonts w:ascii="Courier New" w:hAnsi="Courier New" w:cs="Courier New"/>
-          <w:sz w:val="20"/>
-          <w:szCs w:val="20"/>
-        </w:rPr>
-        <w:tab/>
         <w:t>14</w:t>
       </w:r>
       <w:r>
@@ -3769,15 +3688,6 @@
           <w:szCs w:val="20"/>
         </w:rPr>
         <w:tab/>
-        <w:t>W</w:t>
-      </w:r>
-      <w:r>
-        <w:rPr>
-          <w:rFonts w:ascii="Courier New" w:hAnsi="Courier New" w:cs="Courier New"/>
-          <w:sz w:val="20"/>
-          <w:szCs w:val="20"/>
-        </w:rPr>
-        <w:tab/>
         <w:t>14</w:t>
       </w:r>
       <w:r>
@@ -3823,15 +3733,6 @@
           <w:szCs w:val="20"/>
         </w:rPr>
         <w:tab/>
-        <w:t>R</w:t>
-      </w:r>
-      <w:r>
-        <w:rPr>
-          <w:rFonts w:ascii="Courier New" w:hAnsi="Courier New" w:cs="Courier New"/>
-          <w:sz w:val="20"/>
-          <w:szCs w:val="20"/>
-        </w:rPr>
-        <w:tab/>
         <w:t>08</w:t>
       </w:r>
       <w:r>
@@ -3877,15 +3778,6 @@
           <w:szCs w:val="20"/>
         </w:rPr>
         <w:tab/>
-        <w:t>R</w:t>
-      </w:r>
-      <w:r>
-        <w:rPr>
-          <w:rFonts w:ascii="Courier New" w:hAnsi="Courier New" w:cs="Courier New"/>
-          <w:sz w:val="20"/>
-          <w:szCs w:val="20"/>
-        </w:rPr>
-        <w:tab/>
         <w:t>08</w:t>
       </w:r>
       <w:r>
@@ -3931,15 +3823,6 @@
           <w:szCs w:val="20"/>
         </w:rPr>
         <w:tab/>
-        <w:t>F</w:t>
-      </w:r>
-      <w:r>
-        <w:rPr>
-          <w:rFonts w:ascii="Courier New" w:hAnsi="Courier New" w:cs="Courier New"/>
-          <w:sz w:val="20"/>
-          <w:szCs w:val="20"/>
-        </w:rPr>
-        <w:tab/>
         <w:t>19</w:t>
       </w:r>
       <w:r>
@@ -3985,15 +3868,6 @@
           <w:szCs w:val="20"/>
         </w:rPr>
         <w:tab/>
-        <w:t>F</w:t>
-      </w:r>
-      <w:r>
-        <w:rPr>
-          <w:rFonts w:ascii="Courier New" w:hAnsi="Courier New" w:cs="Courier New"/>
-          <w:sz w:val="20"/>
-          <w:szCs w:val="20"/>
-        </w:rPr>
-        <w:tab/>
         <w:t>19</w:t>
       </w:r>
       <w:r>
@@ -4039,15 +3913,6 @@
           <w:szCs w:val="20"/>
         </w:rPr>
         <w:tab/>
-        <w:t>S</w:t>
-      </w:r>
-      <w:r>
-        <w:rPr>
-          <w:rFonts w:ascii="Courier New" w:hAnsi="Courier New" w:cs="Courier New"/>
-          <w:sz w:val="20"/>
-          <w:szCs w:val="20"/>
-        </w:rPr>
-        <w:tab/>
         <w:t>12</w:t>
       </w:r>
       <w:r>
@@ -4093,15 +3958,6 @@
           <w:szCs w:val="20"/>
         </w:rPr>
         <w:tab/>
-        <w:t>S</w:t>
-      </w:r>
-      <w:r>
-        <w:rPr>
-          <w:rFonts w:ascii="Courier New" w:hAnsi="Courier New" w:cs="Courier New"/>
-          <w:sz w:val="20"/>
-          <w:szCs w:val="20"/>
-        </w:rPr>
-        <w:tab/>
         <w:t>12</w:t>
       </w:r>
       <w:r>
@@ -4147,15 +4003,6 @@
           <w:szCs w:val="20"/>
         </w:rPr>
         <w:tab/>
-        <w:t>S</w:t>
-      </w:r>
-      <w:r>
-        <w:rPr>
-          <w:rFonts w:ascii="Courier New" w:hAnsi="Courier New" w:cs="Courier New"/>
-          <w:sz w:val="20"/>
-          <w:szCs w:val="20"/>
-        </w:rPr>
-        <w:tab/>
         <w:t>12</w:t>
       </w:r>
       <w:r>
@@ -4210,15 +4057,6 @@
           <w:szCs w:val="20"/>
         </w:rPr>
         <w:tab/>
-        <w:t>N</w:t>
-      </w:r>
-      <w:r>
-        <w:rPr>
-          <w:rFonts w:ascii="Courier New" w:hAnsi="Courier New" w:cs="Courier New"/>
-          <w:sz w:val="20"/>
-          <w:szCs w:val="20"/>
-        </w:rPr>
-        <w:tab/>
         <w:t>16</w:t>
       </w:r>
       <w:r>
@@ -4264,15 +4102,6 @@
           <w:szCs w:val="20"/>
         </w:rPr>
         <w:tab/>
-        <w:t>N</w:t>
-      </w:r>
-      <w:r>
-        <w:rPr>
-          <w:rFonts w:ascii="Courier New" w:hAnsi="Courier New" w:cs="Courier New"/>
-          <w:sz w:val="20"/>
-          <w:szCs w:val="20"/>
-        </w:rPr>
-        <w:tab/>
         <w:t>16</w:t>
       </w:r>
       <w:r>
@@ -4318,15 +4147,6 @@
           <w:szCs w:val="20"/>
         </w:rPr>
         <w:tab/>
-        <w:t>N</w:t>
-      </w:r>
-      <w:r>
-        <w:rPr>
-          <w:rFonts w:ascii="Courier New" w:hAnsi="Courier New" w:cs="Courier New"/>
-          <w:sz w:val="20"/>
-          <w:szCs w:val="20"/>
-        </w:rPr>
-        <w:tab/>
         <w:t>16</w:t>
       </w:r>
       <w:r>
@@ -4372,15 +4192,6 @@
           <w:szCs w:val="20"/>
         </w:rPr>
         <w:tab/>
-        <w:t>N</w:t>
-      </w:r>
-      <w:r>
-        <w:rPr>
-          <w:rFonts w:ascii="Courier New" w:hAnsi="Courier New" w:cs="Courier New"/>
-          <w:sz w:val="20"/>
-          <w:szCs w:val="20"/>
-        </w:rPr>
-        <w:tab/>
         <w:t>16</w:t>
       </w:r>
       <w:r>
@@ -4426,15 +4237,6 @@
           <w:szCs w:val="20"/>
         </w:rPr>
         <w:tab/>
-        <w:t>N</w:t>
-      </w:r>
-      <w:r>
-        <w:rPr>
-          <w:rFonts w:ascii="Courier New" w:hAnsi="Courier New" w:cs="Courier New"/>
-          <w:sz w:val="20"/>
-          <w:szCs w:val="20"/>
-        </w:rPr>
-        <w:tab/>
         <w:t>11</w:t>
       </w:r>
       <w:r>
@@ -4480,15 +4282,6 @@
           <w:szCs w:val="20"/>
         </w:rPr>
         <w:tab/>
-        <w:t>M</w:t>
-      </w:r>
-      <w:r>
-        <w:rPr>
-          <w:rFonts w:ascii="Courier New" w:hAnsi="Courier New" w:cs="Courier New"/>
-          <w:sz w:val="20"/>
-          <w:szCs w:val="20"/>
-        </w:rPr>
-        <w:tab/>
         <w:t>11</w:t>
       </w:r>
       <w:r>
@@ -4534,15 +4327,6 @@
           <w:szCs w:val="20"/>
         </w:rPr>
         <w:tab/>
-        <w:t>T</w:t>
-      </w:r>
-      <w:r>
-        <w:rPr>
-          <w:rFonts w:ascii="Courier New" w:hAnsi="Courier New" w:cs="Courier New"/>
-          <w:sz w:val="20"/>
-          <w:szCs w:val="20"/>
-        </w:rPr>
-        <w:tab/>
         <w:t>23</w:t>
       </w:r>
       <w:r>
@@ -4588,15 +4372,6 @@
           <w:szCs w:val="20"/>
         </w:rPr>
         <w:tab/>
-        <w:t>T</w:t>
-      </w:r>
-      <w:r>
-        <w:rPr>
-          <w:rFonts w:ascii="Courier New" w:hAnsi="Courier New" w:cs="Courier New"/>
-          <w:sz w:val="20"/>
-          <w:szCs w:val="20"/>
-        </w:rPr>
-        <w:tab/>
         <w:t>23</w:t>
       </w:r>
       <w:r>
@@ -4642,15 +4417,6 @@
           <w:szCs w:val="20"/>
         </w:rPr>
         <w:tab/>
-        <w:t>T</w:t>
-      </w:r>
-      <w:r>
-        <w:rPr>
-          <w:rFonts w:ascii="Courier New" w:hAnsi="Courier New" w:cs="Courier New"/>
-          <w:sz w:val="20"/>
-          <w:szCs w:val="20"/>
-        </w:rPr>
-        <w:tab/>
         <w:t>23</w:t>
       </w:r>
       <w:r>
@@ -4696,15 +4462,6 @@
           <w:szCs w:val="20"/>
         </w:rPr>
         <w:tab/>
-        <w:t>T</w:t>
-      </w:r>
-      <w:r>
-        <w:rPr>
-          <w:rFonts w:ascii="Courier New" w:hAnsi="Courier New" w:cs="Courier New"/>
-          <w:sz w:val="20"/>
-          <w:szCs w:val="20"/>
-        </w:rPr>
-        <w:tab/>
         <w:t>23</w:t>
       </w:r>
       <w:r>
@@ -4750,15 +4507,6 @@
           <w:szCs w:val="20"/>
         </w:rPr>
         <w:tab/>
-        <w:t>T</w:t>
-      </w:r>
-      <w:r>
-        <w:rPr>
-          <w:rFonts w:ascii="Courier New" w:hAnsi="Courier New" w:cs="Courier New"/>
-          <w:sz w:val="20"/>
-          <w:szCs w:val="20"/>
-        </w:rPr>
-        <w:tab/>
         <w:t>23</w:t>
       </w:r>
       <w:r>
@@ -4804,15 +4552,6 @@
           <w:szCs w:val="20"/>
         </w:rPr>
         <w:tab/>
-        <w:t>T</w:t>
-      </w:r>
-      <w:r>
-        <w:rPr>
-          <w:rFonts w:ascii="Courier New" w:hAnsi="Courier New" w:cs="Courier New"/>
-          <w:sz w:val="20"/>
-          <w:szCs w:val="20"/>
-        </w:rPr>
-        <w:tab/>
         <w:t>23</w:t>
       </w:r>
       <w:r>
@@ -4858,15 +4597,6 @@
           <w:szCs w:val="20"/>
         </w:rPr>
         <w:tab/>
-        <w:t>T</w:t>
-      </w:r>
-      <w:r>
-        <w:rPr>
-          <w:rFonts w:ascii="Courier New" w:hAnsi="Courier New" w:cs="Courier New"/>
-          <w:sz w:val="20"/>
-          <w:szCs w:val="20"/>
-        </w:rPr>
-        <w:tab/>
         <w:t>23</w:t>
       </w:r>
       <w:r>
@@ -4912,15 +4642,6 @@
           <w:szCs w:val="20"/>
         </w:rPr>
         <w:tab/>
-        <w:t>T</w:t>
-      </w:r>
-      <w:r>
-        <w:rPr>
-          <w:rFonts w:ascii="Courier New" w:hAnsi="Courier New" w:cs="Courier New"/>
-          <w:sz w:val="20"/>
-          <w:szCs w:val="20"/>
-        </w:rPr>
-        <w:tab/>
         <w:t>23</w:t>
       </w:r>
       <w:r>
@@ -4966,15 +4687,6 @@
           <w:szCs w:val="20"/>
         </w:rPr>
         <w:tab/>
-        <w:t>W</w:t>
-      </w:r>
-      <w:r>
-        <w:rPr>
-          <w:rFonts w:ascii="Courier New" w:hAnsi="Courier New" w:cs="Courier New"/>
-          <w:sz w:val="20"/>
-          <w:szCs w:val="20"/>
-        </w:rPr>
-        <w:tab/>
         <w:t>08</w:t>
       </w:r>
       <w:r>
@@ -5020,15 +4732,6 @@
           <w:szCs w:val="20"/>
         </w:rPr>
         <w:tab/>
-        <w:t>W</w:t>
-      </w:r>
-      <w:r>
-        <w:rPr>
-          <w:rFonts w:ascii="Courier New" w:hAnsi="Courier New" w:cs="Courier New"/>
-          <w:sz w:val="20"/>
-          <w:szCs w:val="20"/>
-        </w:rPr>
-        <w:tab/>
         <w:t>08</w:t>
       </w:r>
       <w:r>
@@ -5074,15 +4777,6 @@
           <w:szCs w:val="20"/>
         </w:rPr>
         <w:tab/>
-        <w:t>W</w:t>
-      </w:r>
-      <w:r>
-        <w:rPr>
-          <w:rFonts w:ascii="Courier New" w:hAnsi="Courier New" w:cs="Courier New"/>
-          <w:sz w:val="20"/>
-          <w:szCs w:val="20"/>
-        </w:rPr>
-        <w:tab/>
         <w:t>08</w:t>
       </w:r>
       <w:r>
@@ -5128,15 +4822,6 @@
           <w:szCs w:val="20"/>
         </w:rPr>
         <w:tab/>
-        <w:t>R</w:t>
-      </w:r>
-      <w:r>
-        <w:rPr>
-          <w:rFonts w:ascii="Courier New" w:hAnsi="Courier New" w:cs="Courier New"/>
-          <w:sz w:val="20"/>
-          <w:szCs w:val="20"/>
-        </w:rPr>
-        <w:tab/>
         <w:t>08</w:t>
       </w:r>
       <w:r>
@@ -5182,15 +4867,6 @@
           <w:szCs w:val="20"/>
         </w:rPr>
         <w:tab/>
-        <w:t>F</w:t>
-      </w:r>
-      <w:r>
-        <w:rPr>
-          <w:rFonts w:ascii="Courier New" w:hAnsi="Courier New" w:cs="Courier New"/>
-          <w:sz w:val="20"/>
-          <w:szCs w:val="20"/>
-        </w:rPr>
-        <w:tab/>
         <w:t>08</w:t>
       </w:r>
       <w:r>
@@ -5236,15 +4912,6 @@
           <w:szCs w:val="20"/>
         </w:rPr>
         <w:tab/>
-        <w:t>F</w:t>
-      </w:r>
-      <w:r>
-        <w:rPr>
-          <w:rFonts w:ascii="Courier New" w:hAnsi="Courier New" w:cs="Courier New"/>
-          <w:sz w:val="20"/>
-          <w:szCs w:val="20"/>
-        </w:rPr>
-        <w:tab/>
         <w:t>08</w:t>
       </w:r>
       <w:r>
@@ -5290,15 +4957,6 @@
           <w:szCs w:val="20"/>
         </w:rPr>
         <w:tab/>
-        <w:t>F</w:t>
-      </w:r>
-      <w:r>
-        <w:rPr>
-          <w:rFonts w:ascii="Courier New" w:hAnsi="Courier New" w:cs="Courier New"/>
-          <w:sz w:val="20"/>
-          <w:szCs w:val="20"/>
-        </w:rPr>
-        <w:tab/>
         <w:t>08</w:t>
       </w:r>
       <w:r>
@@ -5344,15 +5002,6 @@
           <w:szCs w:val="20"/>
         </w:rPr>
         <w:tab/>
-        <w:t>S</w:t>
-      </w:r>
-      <w:r>
-        <w:rPr>
-          <w:rFonts w:ascii="Courier New" w:hAnsi="Courier New" w:cs="Courier New"/>
-          <w:sz w:val="20"/>
-          <w:szCs w:val="20"/>
-        </w:rPr>
-        <w:tab/>
         <w:t>08</w:t>
       </w:r>
       <w:r>
@@ -5398,15 +5047,6 @@
           <w:szCs w:val="20"/>
         </w:rPr>
         <w:tab/>
-        <w:t>S</w:t>
-      </w:r>
-      <w:r>
-        <w:rPr>
-          <w:rFonts w:ascii="Courier New" w:hAnsi="Courier New" w:cs="Courier New"/>
-          <w:sz w:val="20"/>
-          <w:szCs w:val="20"/>
-        </w:rPr>
-        <w:tab/>
         <w:t>08</w:t>
       </w:r>
       <w:r>
@@ -5452,15 +5092,6 @@
           <w:szCs w:val="20"/>
         </w:rPr>
         <w:tab/>
-        <w:t>S</w:t>
-      </w:r>
-      <w:r>
-        <w:rPr>
-          <w:rFonts w:ascii="Courier New" w:hAnsi="Courier New" w:cs="Courier New"/>
-          <w:sz w:val="20"/>
-          <w:szCs w:val="20"/>
-        </w:rPr>
-        <w:tab/>
         <w:t>08</w:t>
       </w:r>
       <w:r>
@@ -5478,6 +5109,8 @@
         <w:spacing w:after="0" w:line="240" w:lineRule="auto"/>
         <w:rPr>
           <w:rFonts w:ascii="Courier New" w:hAnsi="Courier New" w:cs="Courier New"/>
+          <w:sz w:val="20"/>
+          <w:szCs w:val="20"/>
         </w:rPr>
       </w:pPr>
       <w:r>
@@ -5504,15 +5137,6 @@
           <w:szCs w:val="20"/>
         </w:rPr>
         <w:tab/>
-        <w:t>N</w:t>
-      </w:r>
-      <w:r>
-        <w:rPr>
-          <w:rFonts w:ascii="Courier New" w:hAnsi="Courier New" w:cs="Courier New"/>
-          <w:sz w:val="20"/>
-          <w:szCs w:val="20"/>
-        </w:rPr>
-        <w:tab/>
         <w:t>08</w:t>
       </w:r>
       <w:r>
@@ -5524,14 +5148,16 @@
         <w:tab/>
         <w:t>12</w:t>
       </w:r>
-      <w:r>
-        <w:rPr>
-          <w:rFonts w:ascii="Courier New" w:hAnsi="Courier New" w:cs="Courier New"/>
-          <w:sz w:val="20"/>
-          <w:szCs w:val="20"/>
-        </w:rPr>
-        <w:br/>
-      </w:r>
+    </w:p>
+    <w:p>
+      <w:pPr>
+        <w:spacing w:after="0" w:line="240" w:lineRule="auto"/>
+        <w:rPr>
+          <w:rFonts w:ascii="Courier New" w:hAnsi="Courier New" w:cs="Courier New"/>
+        </w:rPr>
+      </w:pPr>
+      <w:bookmarkStart w:id="0" w:name="_GoBack"/>
+      <w:bookmarkEnd w:id="0"/>
     </w:p>
     <w:sectPr>
       <w:pgSz w:w="12240" w:h="15840"/>
@@ -5883,7 +5509,6 @@
       <w:spacing w:after="0" w:line="240" w:lineRule="auto"/>
     </w:pPr>
     <w:tblPr>
-      <w:tblInd w:w="0" w:type="dxa"/>
       <w:tblBorders>
         <w:top w:val="single" w:sz="4" w:space="0" w:color="000000" w:themeColor="text1"/>
         <w:left w:val="single" w:sz="4" w:space="0" w:color="000000" w:themeColor="text1"/>
@@ -5892,12 +5517,6 @@
         <w:insideH w:val="single" w:sz="4" w:space="0" w:color="000000" w:themeColor="text1"/>
         <w:insideV w:val="single" w:sz="4" w:space="0" w:color="000000" w:themeColor="text1"/>
       </w:tblBorders>
-      <w:tblCellMar>
-        <w:top w:w="0" w:type="dxa"/>
-        <w:left w:w="108" w:type="dxa"/>
-        <w:bottom w:w="0" w:type="dxa"/>
-        <w:right w:w="108" w:type="dxa"/>
-      </w:tblCellMar>
     </w:tblPr>
   </w:style>
   <w:style w:type="paragraph" w:styleId="ListParagraph">
@@ -6187,7 +5806,6 @@
       <w:spacing w:after="0" w:line="240" w:lineRule="auto"/>
     </w:pPr>
     <w:tblPr>
-      <w:tblInd w:w="0" w:type="dxa"/>
       <w:tblBorders>
         <w:top w:val="single" w:sz="4" w:space="0" w:color="000000" w:themeColor="text1"/>
         <w:left w:val="single" w:sz="4" w:space="0" w:color="000000" w:themeColor="text1"/>
@@ -6196,12 +5814,6 @@
         <w:insideH w:val="single" w:sz="4" w:space="0" w:color="000000" w:themeColor="text1"/>
         <w:insideV w:val="single" w:sz="4" w:space="0" w:color="000000" w:themeColor="text1"/>
       </w:tblBorders>
-      <w:tblCellMar>
-        <w:top w:w="0" w:type="dxa"/>
-        <w:left w:w="108" w:type="dxa"/>
-        <w:bottom w:w="0" w:type="dxa"/>
-        <w:right w:w="108" w:type="dxa"/>
-      </w:tblCellMar>
     </w:tblPr>
   </w:style>
   <w:style w:type="paragraph" w:styleId="ListParagraph">

</xml_diff>